<commit_message>
plots adjusted to reorder studies in line with study
</commit_message>
<xml_diff>
--- a/plots/combined/combined.docx
+++ b/plots/combined/combined.docx
@@ -15,18 +15,18 @@
           <w:lang w:eastAsia="en-US"/>
         </w:rPr>
         <w:drawing>
-          <wp:anchor distT="0" distB="0" distL="114300" distR="114300" simplePos="0" relativeHeight="251659264" behindDoc="0" locked="0" layoutInCell="1" allowOverlap="1">
+          <wp:anchor distT="0" distB="0" distL="114300" distR="114300" simplePos="0" relativeHeight="251659264" behindDoc="0" locked="0" layoutInCell="1" allowOverlap="1" wp14:anchorId="1D6F8069" wp14:editId="599E0400">
             <wp:simplePos x="0" y="0"/>
             <wp:positionH relativeFrom="column">
-              <wp:posOffset>0</wp:posOffset>
+              <wp:posOffset>571500</wp:posOffset>
             </wp:positionH>
             <wp:positionV relativeFrom="paragraph">
-              <wp:posOffset>114300</wp:posOffset>
+              <wp:posOffset>0</wp:posOffset>
             </wp:positionV>
-            <wp:extent cx="4504690" cy="1885315"/>
-            <wp:effectExtent l="0" t="0" r="0" b="0"/>
+            <wp:extent cx="4572000" cy="1897380"/>
+            <wp:effectExtent l="0" t="0" r="0" b="7620"/>
             <wp:wrapNone/>
-            <wp:docPr id="5" name=""/>
+            <wp:docPr id="2" name="Picture 2"/>
             <wp:cNvGraphicFramePr>
               <a:graphicFrameLocks xmlns:a="http://schemas.openxmlformats.org/drawingml/2006/main" noChangeAspect="1"/>
             </wp:cNvGraphicFramePr>
@@ -34,7 +34,7 @@
               <a:graphicData uri="http://schemas.openxmlformats.org/drawingml/2006/picture">
                 <pic:pic xmlns:pic="http://schemas.openxmlformats.org/drawingml/2006/picture">
                   <pic:nvPicPr>
-                    <pic:cNvPr id="0" name="Picture 3"/>
+                    <pic:cNvPr id="0" name="Picture 2"/>
                     <pic:cNvPicPr>
                       <a:picLocks noChangeAspect="1" noChangeArrowheads="1"/>
                     </pic:cNvPicPr>
@@ -55,7 +55,7 @@
                   <pic:spPr bwMode="auto">
                     <a:xfrm>
                       <a:off x="0" y="0"/>
-                      <a:ext cx="4504690" cy="1885315"/>
+                      <a:ext cx="4572000" cy="1897380"/>
                     </a:xfrm>
                     <a:prstGeom prst="rect">
                       <a:avLst/>
@@ -131,18 +131,18 @@
           <w:lang w:eastAsia="en-US"/>
         </w:rPr>
         <w:drawing>
-          <wp:anchor distT="0" distB="0" distL="114300" distR="114300" simplePos="0" relativeHeight="251661312" behindDoc="0" locked="0" layoutInCell="1" allowOverlap="1" wp14:anchorId="39143FA9" wp14:editId="58DB0F42">
+          <wp:anchor distT="0" distB="0" distL="114300" distR="114300" simplePos="0" relativeHeight="251660288" behindDoc="0" locked="0" layoutInCell="1" allowOverlap="1" wp14:anchorId="1E0C5542" wp14:editId="5A2F95F9">
             <wp:simplePos x="0" y="0"/>
             <wp:positionH relativeFrom="column">
-              <wp:posOffset>0</wp:posOffset>
+              <wp:posOffset>571500</wp:posOffset>
             </wp:positionH>
             <wp:positionV relativeFrom="paragraph">
               <wp:posOffset>0</wp:posOffset>
             </wp:positionV>
-            <wp:extent cx="4504690" cy="1885315"/>
-            <wp:effectExtent l="0" t="0" r="0" b="0"/>
+            <wp:extent cx="4572000" cy="1897380"/>
+            <wp:effectExtent l="0" t="0" r="0" b="7620"/>
             <wp:wrapNone/>
-            <wp:docPr id="4" name=""/>
+            <wp:docPr id="3" name="Picture 3"/>
             <wp:cNvGraphicFramePr>
               <a:graphicFrameLocks xmlns:a="http://schemas.openxmlformats.org/drawingml/2006/main" noChangeAspect="1"/>
             </wp:cNvGraphicFramePr>
@@ -150,7 +150,7 @@
               <a:graphicData uri="http://schemas.openxmlformats.org/drawingml/2006/picture">
                 <pic:pic xmlns:pic="http://schemas.openxmlformats.org/drawingml/2006/picture">
                   <pic:nvPicPr>
-                    <pic:cNvPr id="0" name="Picture 2"/>
+                    <pic:cNvPr id="0" name="Picture 3"/>
                     <pic:cNvPicPr>
                       <a:picLocks noChangeAspect="1" noChangeArrowheads="1"/>
                     </pic:cNvPicPr>
@@ -171,7 +171,7 @@
                   <pic:spPr bwMode="auto">
                     <a:xfrm>
                       <a:off x="0" y="0"/>
-                      <a:ext cx="4504690" cy="1885315"/>
+                      <a:ext cx="4572000" cy="1897380"/>
                     </a:xfrm>
                     <a:prstGeom prst="rect">
                       <a:avLst/>
@@ -233,6 +233,13 @@
           <w:rFonts w:ascii="Garamond" w:hAnsi="Garamond"/>
         </w:rPr>
       </w:pPr>
+    </w:p>
+    <w:p>
+      <w:pPr>
+        <w:rPr>
+          <w:rFonts w:ascii="Garamond" w:hAnsi="Garamond"/>
+        </w:rPr>
+      </w:pPr>
       <w:r>
         <w:rPr>
           <w:rFonts w:ascii="Garamond" w:hAnsi="Garamond"/>
@@ -240,18 +247,18 @@
           <w:lang w:eastAsia="en-US"/>
         </w:rPr>
         <w:drawing>
-          <wp:anchor distT="0" distB="0" distL="114300" distR="114300" simplePos="0" relativeHeight="251662336" behindDoc="0" locked="0" layoutInCell="1" allowOverlap="1" wp14:anchorId="2DBCBC0F" wp14:editId="3C87503C">
+          <wp:anchor distT="0" distB="0" distL="114300" distR="114300" simplePos="0" relativeHeight="251661312" behindDoc="0" locked="0" layoutInCell="1" allowOverlap="1" wp14:anchorId="6E9958DB" wp14:editId="0BF2BCE0">
             <wp:simplePos x="0" y="0"/>
             <wp:positionH relativeFrom="column">
-              <wp:posOffset>0</wp:posOffset>
+              <wp:posOffset>571500</wp:posOffset>
             </wp:positionH>
             <wp:positionV relativeFrom="paragraph">
-              <wp:posOffset>228600</wp:posOffset>
+              <wp:posOffset>0</wp:posOffset>
             </wp:positionV>
-            <wp:extent cx="4504690" cy="1885315"/>
-            <wp:effectExtent l="0" t="0" r="0" b="0"/>
+            <wp:extent cx="4572000" cy="1897293"/>
+            <wp:effectExtent l="0" t="0" r="0" b="8255"/>
             <wp:wrapNone/>
-            <wp:docPr id="6" name="Picture 6"/>
+            <wp:docPr id="7" name="Picture 7"/>
             <wp:cNvGraphicFramePr>
               <a:graphicFrameLocks xmlns:a="http://schemas.openxmlformats.org/drawingml/2006/main" noChangeAspect="1"/>
             </wp:cNvGraphicFramePr>
@@ -280,7 +287,7 @@
                   <pic:spPr bwMode="auto">
                     <a:xfrm>
                       <a:off x="0" y="0"/>
-                      <a:ext cx="4504690" cy="1885315"/>
+                      <a:ext cx="4572000" cy="1897293"/>
                     </a:xfrm>
                     <a:prstGeom prst="rect">
                       <a:avLst/>
@@ -324,12 +331,88 @@
     </w:p>
     <w:p>
       <w:pPr>
+        <w:tabs>
+          <w:tab w:val="left" w:pos="7994"/>
+        </w:tabs>
+        <w:jc w:val="left"/>
+        <w:rPr>
+          <w:rFonts w:ascii="Garamond" w:hAnsi="Garamond"/>
+        </w:rPr>
+      </w:pPr>
+      <w:r>
+        <w:rPr>
+          <w:rFonts w:ascii="Garamond" w:hAnsi="Garamond"/>
+        </w:rPr>
+        <w:tab/>
+      </w:r>
+    </w:p>
+    <w:p>
+      <w:pPr>
+        <w:tabs>
+          <w:tab w:val="left" w:pos="7994"/>
+        </w:tabs>
+        <w:jc w:val="left"/>
+        <w:rPr>
+          <w:rFonts w:ascii="Garamond" w:hAnsi="Garamond"/>
+        </w:rPr>
+      </w:pPr>
+    </w:p>
+    <w:p>
+      <w:pPr>
+        <w:tabs>
+          <w:tab w:val="left" w:pos="7994"/>
+        </w:tabs>
+        <w:jc w:val="left"/>
+        <w:rPr>
+          <w:rFonts w:ascii="Garamond" w:hAnsi="Garamond"/>
+        </w:rPr>
+      </w:pPr>
+    </w:p>
+    <w:p>
+      <w:pPr>
+        <w:tabs>
+          <w:tab w:val="left" w:pos="7994"/>
+        </w:tabs>
+        <w:jc w:val="left"/>
         <w:rPr>
           <w:rFonts w:ascii="Garamond" w:hAnsi="Garamond"/>
         </w:rPr>
       </w:pPr>
       <w:bookmarkStart w:id="0" w:name="_GoBack"/>
       <w:bookmarkEnd w:id="0"/>
+    </w:p>
+    <w:p>
+      <w:pPr>
+        <w:tabs>
+          <w:tab w:val="left" w:pos="7994"/>
+        </w:tabs>
+        <w:jc w:val="left"/>
+        <w:rPr>
+          <w:rFonts w:ascii="Garamond" w:hAnsi="Garamond"/>
+        </w:rPr>
+      </w:pPr>
+    </w:p>
+    <w:p>
+      <w:pPr>
+        <w:tabs>
+          <w:tab w:val="left" w:pos="7994"/>
+        </w:tabs>
+        <w:jc w:val="left"/>
+        <w:rPr>
+          <w:rFonts w:ascii="Garamond" w:hAnsi="Garamond"/>
+        </w:rPr>
+      </w:pPr>
+    </w:p>
+    <w:p>
+      <w:pPr>
+        <w:tabs>
+          <w:tab w:val="left" w:pos="7994"/>
+        </w:tabs>
+        <w:jc w:val="left"/>
+        <w:rPr>
+          <w:rFonts w:ascii="Garamond" w:hAnsi="Garamond"/>
+        </w:rPr>
+      </w:pPr>
     </w:p>
     <w:sectPr>
       <w:pgSz w:w="11900" w:h="16840"/>

</xml_diff>

<commit_message>
updated processing, results, plot script and plot pdfs to reflect swapping of experiment numbering
</commit_message>
<xml_diff>
--- a/plots/combined/combined.docx
+++ b/plots/combined/combined.docx
@@ -19,10 +19,10 @@
           <w:noProof/>
         </w:rPr>
         <w:drawing>
-          <wp:inline distT="0" distB="0" distL="0" distR="0" wp14:anchorId="5452FE56" wp14:editId="42328DC9">
-            <wp:extent cx="5715000" cy="2603500"/>
+          <wp:inline distT="0" distB="0" distL="0" distR="0" wp14:anchorId="1EFBBDCA" wp14:editId="0EDB034B">
+            <wp:extent cx="5702300" cy="2616200"/>
             <wp:effectExtent l="0" t="0" r="0" b="0"/>
-            <wp:docPr id="5" name="Picture 5"/>
+            <wp:docPr id="4" name="Picture 4"/>
             <wp:cNvGraphicFramePr>
               <a:graphicFrameLocks xmlns:a="http://schemas.openxmlformats.org/drawingml/2006/main" noChangeAspect="1"/>
             </wp:cNvGraphicFramePr>
@@ -30,7 +30,7 @@
               <a:graphicData uri="http://schemas.openxmlformats.org/drawingml/2006/picture">
                 <pic:pic xmlns:pic="http://schemas.openxmlformats.org/drawingml/2006/picture">
                   <pic:nvPicPr>
-                    <pic:cNvPr id="5" name="combined separate pages (dragged).pdf"/>
+                    <pic:cNvPr id="4" name="combined separate pages (dragged).pdf"/>
                     <pic:cNvPicPr/>
                   </pic:nvPicPr>
                   <pic:blipFill>
@@ -42,7 +42,91 @@
                   <pic:spPr>
                     <a:xfrm>
                       <a:off x="0" y="0"/>
-                      <a:ext cx="5715000" cy="2603500"/>
+                      <a:ext cx="5702300" cy="2616200"/>
+                    </a:xfrm>
+                    <a:prstGeom prst="rect">
+                      <a:avLst/>
+                    </a:prstGeom>
+                  </pic:spPr>
+                </pic:pic>
+              </a:graphicData>
+            </a:graphic>
+          </wp:inline>
+        </w:drawing>
+      </w:r>
+      <w:r>
+        <w:rPr>
+          <w:rFonts w:ascii="Garamond" w:hAnsi="Garamond"/>
+          <w:noProof/>
+        </w:rPr>
+        <w:drawing>
+          <wp:inline distT="0" distB="0" distL="0" distR="0" wp14:anchorId="563F6CD7" wp14:editId="4A19A906">
+            <wp:extent cx="5702300" cy="2616200"/>
+            <wp:effectExtent l="0" t="0" r="0" b="0"/>
+            <wp:docPr id="7" name="Picture 7"/>
+            <wp:cNvGraphicFramePr>
+              <a:graphicFrameLocks xmlns:a="http://schemas.openxmlformats.org/drawingml/2006/main" noChangeAspect="1"/>
+            </wp:cNvGraphicFramePr>
+            <a:graphic xmlns:a="http://schemas.openxmlformats.org/drawingml/2006/main">
+              <a:graphicData uri="http://schemas.openxmlformats.org/drawingml/2006/picture">
+                <pic:pic xmlns:pic="http://schemas.openxmlformats.org/drawingml/2006/picture">
+                  <pic:nvPicPr>
+                    <pic:cNvPr id="7" name="combined separate pages (dragged).pdf"/>
+                    <pic:cNvPicPr/>
+                  </pic:nvPicPr>
+                  <pic:blipFill>
+                    <a:blip r:embed="rId5"/>
+                    <a:stretch>
+                      <a:fillRect/>
+                    </a:stretch>
+                  </pic:blipFill>
+                  <pic:spPr>
+                    <a:xfrm>
+                      <a:off x="0" y="0"/>
+                      <a:ext cx="5702300" cy="2616200"/>
+                    </a:xfrm>
+                    <a:prstGeom prst="rect">
+                      <a:avLst/>
+                    </a:prstGeom>
+                  </pic:spPr>
+                </pic:pic>
+              </a:graphicData>
+            </a:graphic>
+          </wp:inline>
+        </w:drawing>
+      </w:r>
+      <w:bookmarkStart w:id="0" w:name="_GoBack"/>
+      <w:bookmarkEnd w:id="0"/>
+      <w:r>
+        <w:rPr>
+          <w:rFonts w:ascii="Garamond" w:hAnsi="Garamond"/>
+          <w:noProof/>
+        </w:rPr>
+        <w:drawing>
+          <wp:inline distT="0" distB="0" distL="0" distR="0" wp14:anchorId="14BDC66C" wp14:editId="5B106DEC">
+            <wp:extent cx="5702300" cy="2616200"/>
+            <wp:effectExtent l="0" t="0" r="0" b="0"/>
+            <wp:docPr id="8" name="Picture 8"/>
+            <wp:cNvGraphicFramePr>
+              <a:graphicFrameLocks xmlns:a="http://schemas.openxmlformats.org/drawingml/2006/main" noChangeAspect="1"/>
+            </wp:cNvGraphicFramePr>
+            <a:graphic xmlns:a="http://schemas.openxmlformats.org/drawingml/2006/main">
+              <a:graphicData uri="http://schemas.openxmlformats.org/drawingml/2006/picture">
+                <pic:pic xmlns:pic="http://schemas.openxmlformats.org/drawingml/2006/picture">
+                  <pic:nvPicPr>
+                    <pic:cNvPr id="8" name="combined separate pages (dragged).pdf"/>
+                    <pic:cNvPicPr/>
+                  </pic:nvPicPr>
+                  <pic:blipFill>
+                    <a:blip r:embed="rId6"/>
+                    <a:stretch>
+                      <a:fillRect/>
+                    </a:stretch>
+                  </pic:blipFill>
+                  <pic:spPr>
+                    <a:xfrm>
+                      <a:off x="0" y="0"/>
+                      <a:ext cx="5702300" cy="2616200"/>
                     </a:xfrm>
                     <a:prstGeom prst="rect">
                       <a:avLst/>
@@ -66,47 +150,6 @@
           <w:rFonts w:ascii="Garamond" w:hAnsi="Garamond"/>
         </w:rPr>
       </w:pPr>
-      <w:r>
-        <w:rPr>
-          <w:rFonts w:ascii="Garamond" w:hAnsi="Garamond"/>
-          <w:noProof/>
-        </w:rPr>
-        <w:drawing>
-          <wp:inline distT="0" distB="0" distL="0" distR="0" wp14:anchorId="3A4D7C1F" wp14:editId="0674CF78">
-            <wp:extent cx="5715000" cy="2603500"/>
-            <wp:effectExtent l="0" t="0" r="0" b="0"/>
-            <wp:docPr id="6" name="Picture 6"/>
-            <wp:cNvGraphicFramePr>
-              <a:graphicFrameLocks xmlns:a="http://schemas.openxmlformats.org/drawingml/2006/main" noChangeAspect="1"/>
-            </wp:cNvGraphicFramePr>
-            <a:graphic xmlns:a="http://schemas.openxmlformats.org/drawingml/2006/main">
-              <a:graphicData uri="http://schemas.openxmlformats.org/drawingml/2006/picture">
-                <pic:pic xmlns:pic="http://schemas.openxmlformats.org/drawingml/2006/picture">
-                  <pic:nvPicPr>
-                    <pic:cNvPr id="6" name="combined separate pages (dragged).pdf"/>
-                    <pic:cNvPicPr/>
-                  </pic:nvPicPr>
-                  <pic:blipFill>
-                    <a:blip r:embed="rId5"/>
-                    <a:stretch>
-                      <a:fillRect/>
-                    </a:stretch>
-                  </pic:blipFill>
-                  <pic:spPr>
-                    <a:xfrm>
-                      <a:off x="0" y="0"/>
-                      <a:ext cx="5715000" cy="2603500"/>
-                    </a:xfrm>
-                    <a:prstGeom prst="rect">
-                      <a:avLst/>
-                    </a:prstGeom>
-                  </pic:spPr>
-                </pic:pic>
-              </a:graphicData>
-            </a:graphic>
-          </wp:inline>
-        </w:drawing>
-      </w:r>
     </w:p>
     <w:p>
       <w:pPr>
@@ -119,61 +162,6 @@
           <w:rFonts w:ascii="Garamond" w:hAnsi="Garamond"/>
         </w:rPr>
       </w:pPr>
-      <w:r>
-        <w:rPr>
-          <w:rFonts w:ascii="Garamond" w:hAnsi="Garamond"/>
-          <w:noProof/>
-        </w:rPr>
-        <w:drawing>
-          <wp:inline distT="0" distB="0" distL="0" distR="0" wp14:anchorId="238AF4F7" wp14:editId="6D00D312">
-            <wp:extent cx="5715000" cy="2603500"/>
-            <wp:effectExtent l="0" t="0" r="0" b="0"/>
-            <wp:docPr id="9" name="Picture 9"/>
-            <wp:cNvGraphicFramePr>
-              <a:graphicFrameLocks xmlns:a="http://schemas.openxmlformats.org/drawingml/2006/main" noChangeAspect="1"/>
-            </wp:cNvGraphicFramePr>
-            <a:graphic xmlns:a="http://schemas.openxmlformats.org/drawingml/2006/main">
-              <a:graphicData uri="http://schemas.openxmlformats.org/drawingml/2006/picture">
-                <pic:pic xmlns:pic="http://schemas.openxmlformats.org/drawingml/2006/picture">
-                  <pic:nvPicPr>
-                    <pic:cNvPr id="9" name="combined separate pages (dragged).pdf"/>
-                    <pic:cNvPicPr/>
-                  </pic:nvPicPr>
-                  <pic:blipFill>
-                    <a:blip r:embed="rId6"/>
-                    <a:stretch>
-                      <a:fillRect/>
-                    </a:stretch>
-                  </pic:blipFill>
-                  <pic:spPr>
-                    <a:xfrm>
-                      <a:off x="0" y="0"/>
-                      <a:ext cx="5715000" cy="2603500"/>
-                    </a:xfrm>
-                    <a:prstGeom prst="rect">
-                      <a:avLst/>
-                    </a:prstGeom>
-                  </pic:spPr>
-                </pic:pic>
-              </a:graphicData>
-            </a:graphic>
-          </wp:inline>
-        </w:drawing>
-      </w:r>
-    </w:p>
-    <w:p>
-      <w:pPr>
-        <w:tabs>
-          <w:tab w:val="left" w:pos="7994"/>
-        </w:tabs>
-        <w:ind w:firstLine="0"/>
-        <w:jc w:val="left"/>
-        <w:rPr>
-          <w:rFonts w:ascii="Garamond" w:hAnsi="Garamond"/>
-        </w:rPr>
-      </w:pPr>
-      <w:bookmarkStart w:id="0" w:name="_GoBack"/>
-      <w:bookmarkEnd w:id="0"/>
     </w:p>
     <w:sectPr>
       <w:pgSz w:w="11900" w:h="16840"/>
@@ -466,10 +454,6 @@
     <w:lsdException w:name="Book Title" w:uiPriority="33" w:qFormat="1"/>
     <w:lsdException w:name="Bibliography" w:semiHidden="1" w:uiPriority="37" w:unhideWhenUsed="1"/>
     <w:lsdException w:name="TOC Heading" w:semiHidden="1" w:uiPriority="39" w:unhideWhenUsed="1" w:qFormat="1"/>
-    <w:lsdException w:name="Grid Table Light" w:semiHidden="1" w:unhideWhenUsed="1"/>
-    <w:lsdException w:name="Grid Table 1 Light" w:semiHidden="1" w:unhideWhenUsed="1"/>
-    <w:lsdException w:name="Grid Table 2" w:semiHidden="1" w:unhideWhenUsed="1"/>
-    <w:lsdException w:name="Grid Table 3" w:semiHidden="1" w:unhideWhenUsed="1"/>
     <w:lsdException w:name="Grid Table 4" w:uiPriority="49"/>
     <w:lsdException w:name="Grid Table 5 Dark" w:uiPriority="50"/>
     <w:lsdException w:name="Grid Table 6 Colorful" w:uiPriority="51"/>

</xml_diff>